<commit_message>
cap nhap lan cuoi
</commit_message>
<xml_diff>
--- a/Hướng Dẫn Phần Mềm.docx
+++ b/Hướng Dẫn Phần Mềm.docx
@@ -292,7 +292,11 @@
           <w:tcPr>
             <w:tcW w:w="3117" w:type="dxa"/>
           </w:tcPr>
-          <w:p/>
+          <w:p>
+            <w:r>
+              <w:t>100%</w:t>
+            </w:r>
+          </w:p>
         </w:tc>
       </w:tr>
       <w:tr>
@@ -498,7 +502,19 @@
           <w:tcPr>
             <w:tcW w:w="3116" w:type="dxa"/>
           </w:tcPr>
-          <w:p/>
+          <w:p>
+            <w:proofErr w:type="spellStart"/>
+            <w:r>
+              <w:t>Đ</w:t>
+            </w:r>
+            <w:r>
+              <w:t>i</w:t>
+            </w:r>
+            <w:r>
+              <w:t>ểm</w:t>
+            </w:r>
+            <w:proofErr w:type="spellEnd"/>
+          </w:p>
         </w:tc>
         <w:tc>
           <w:tcPr>
@@ -959,8 +975,1730 @@
       <w:r>
         <w:t xml:space="preserve"> 1742005-&gt;1742006</w:t>
       </w:r>
+    </w:p>
+    <w:p>
+      <w:proofErr w:type="spellStart"/>
+      <w:r>
+        <w:lastRenderedPageBreak/>
+        <w:t>Yêu</w:t>
+      </w:r>
+      <w:proofErr w:type="spellEnd"/>
+      <w:r>
+        <w:t xml:space="preserve"> </w:t>
+      </w:r>
+      <w:proofErr w:type="spellStart"/>
+      <w:r>
+        <w:t>cầu</w:t>
+      </w:r>
+      <w:proofErr w:type="spellEnd"/>
+      <w:r>
+        <w:t xml:space="preserve"> 1 – </w:t>
+      </w:r>
+      <w:proofErr w:type="spellStart"/>
+      <w:r>
+        <w:t>Giáo</w:t>
+      </w:r>
+      <w:proofErr w:type="spellEnd"/>
+      <w:r>
+        <w:t xml:space="preserve"> </w:t>
+      </w:r>
+      <w:proofErr w:type="spellStart"/>
+      <w:proofErr w:type="gramStart"/>
+      <w:r>
+        <w:t>vụ</w:t>
+      </w:r>
+      <w:proofErr w:type="spellEnd"/>
+      <w:r>
+        <w:t xml:space="preserve">  Import</w:t>
+      </w:r>
+      <w:proofErr w:type="gramEnd"/>
+      <w:r>
+        <w:t xml:space="preserve"> </w:t>
+      </w:r>
+      <w:proofErr w:type="spellStart"/>
+      <w:r>
+        <w:t>danh</w:t>
+      </w:r>
+      <w:proofErr w:type="spellEnd"/>
+      <w:r>
+        <w:t xml:space="preserve"> </w:t>
+      </w:r>
+      <w:proofErr w:type="spellStart"/>
+      <w:r>
+        <w:t>s</w:t>
+      </w:r>
+      <w:r>
+        <w:rPr>
+          <w:rFonts w:ascii="Calibri" w:hAnsi="Calibri" w:cs="Calibri"/>
+        </w:rPr>
+        <w:t>á</w:t>
+      </w:r>
+      <w:r>
+        <w:t>ch</w:t>
+      </w:r>
+      <w:proofErr w:type="spellEnd"/>
+      <w:r>
+        <w:t xml:space="preserve"> </w:t>
+      </w:r>
+      <w:proofErr w:type="spellStart"/>
+      <w:r>
+        <w:t>lớp</w:t>
+      </w:r>
+      <w:proofErr w:type="spellEnd"/>
+      <w:r>
+        <w:t xml:space="preserve"> (file CSV) </w:t>
+      </w:r>
+      <w:proofErr w:type="spellStart"/>
+      <w:r>
+        <w:t>vào</w:t>
+      </w:r>
+      <w:proofErr w:type="spellEnd"/>
+      <w:r>
+        <w:t xml:space="preserve"> </w:t>
+      </w:r>
+      <w:proofErr w:type="spellStart"/>
+      <w:r>
+        <w:t>hệ</w:t>
+      </w:r>
+      <w:proofErr w:type="spellEnd"/>
+      <w:r>
+        <w:t xml:space="preserve"> </w:t>
+      </w:r>
+      <w:proofErr w:type="spellStart"/>
+      <w:r>
+        <w:t>thống</w:t>
+      </w:r>
+      <w:proofErr w:type="spellEnd"/>
+      <w:r>
+        <w:t>.</w:t>
+      </w:r>
+    </w:p>
+    <w:p>
+      <w:proofErr w:type="spellStart"/>
+      <w:r>
+        <w:t>Yêu</w:t>
+      </w:r>
+      <w:proofErr w:type="spellEnd"/>
+      <w:r>
+        <w:t xml:space="preserve"> </w:t>
+      </w:r>
+      <w:proofErr w:type="spellStart"/>
+      <w:r>
+        <w:t>cầu</w:t>
+      </w:r>
+      <w:proofErr w:type="spellEnd"/>
+      <w:r>
+        <w:t xml:space="preserve"> 2 – </w:t>
+      </w:r>
+      <w:proofErr w:type="spellStart"/>
+      <w:r>
+        <w:t>Giáo</w:t>
+      </w:r>
+      <w:proofErr w:type="spellEnd"/>
+      <w:r>
+        <w:t xml:space="preserve"> </w:t>
+      </w:r>
+      <w:proofErr w:type="spellStart"/>
+      <w:proofErr w:type="gramStart"/>
+      <w:r>
+        <w:t>vụ</w:t>
+      </w:r>
+      <w:proofErr w:type="spellEnd"/>
+      <w:r>
+        <w:t xml:space="preserve">  </w:t>
+      </w:r>
+      <w:proofErr w:type="spellStart"/>
+      <w:r>
+        <w:t>Th</w:t>
+      </w:r>
+      <w:r>
+        <w:rPr>
+          <w:rFonts w:ascii="Calibri" w:hAnsi="Calibri" w:cs="Calibri"/>
+        </w:rPr>
+        <w:t>ê</w:t>
+      </w:r>
+      <w:r>
+        <w:t>m</w:t>
+      </w:r>
+      <w:proofErr w:type="spellEnd"/>
+      <w:proofErr w:type="gramEnd"/>
+      <w:r>
+        <w:t xml:space="preserve"> 1 </w:t>
+      </w:r>
+      <w:proofErr w:type="spellStart"/>
+      <w:r>
+        <w:t>sv</w:t>
+      </w:r>
+      <w:proofErr w:type="spellEnd"/>
+      <w:r>
+        <w:t xml:space="preserve"> </w:t>
+      </w:r>
+      <w:proofErr w:type="spellStart"/>
+      <w:r>
+        <w:t>v</w:t>
+      </w:r>
+      <w:r>
+        <w:rPr>
+          <w:rFonts w:ascii="Calibri" w:hAnsi="Calibri" w:cs="Calibri"/>
+        </w:rPr>
+        <w:t>à</w:t>
+      </w:r>
+      <w:r>
+        <w:t>o</w:t>
+      </w:r>
+      <w:proofErr w:type="spellEnd"/>
+      <w:r>
+        <w:t xml:space="preserve"> </w:t>
+      </w:r>
+      <w:proofErr w:type="spellStart"/>
+      <w:r>
+        <w:t>hệ</w:t>
+      </w:r>
+      <w:proofErr w:type="spellEnd"/>
+      <w:r>
+        <w:t xml:space="preserve"> </w:t>
+      </w:r>
+      <w:proofErr w:type="spellStart"/>
+      <w:r>
+        <w:t>thống</w:t>
+      </w:r>
+      <w:proofErr w:type="spellEnd"/>
+    </w:p>
+    <w:p>
+      <w:pPr>
+        <w:ind w:firstLine="720"/>
+      </w:pPr>
+      <w:r>
+        <w:t xml:space="preserve">  </w:t>
+      </w:r>
+      <w:proofErr w:type="spellStart"/>
+      <w:r>
+        <w:t>Th</w:t>
+      </w:r>
+      <w:r>
+        <w:rPr>
+          <w:rFonts w:ascii="Calibri" w:hAnsi="Calibri" w:cs="Calibri"/>
+        </w:rPr>
+        <w:t>ê</w:t>
+      </w:r>
+      <w:r>
+        <w:t>m</w:t>
+      </w:r>
+      <w:proofErr w:type="spellEnd"/>
+      <w:r>
+        <w:t xml:space="preserve"> SV 1742006 </w:t>
+      </w:r>
+      <w:r>
+        <w:rPr>
+          <w:rFonts w:ascii="Calibri" w:hAnsi="Calibri" w:cs="Calibri"/>
+        </w:rPr>
+        <w:t>–</w:t>
+      </w:r>
+      <w:proofErr w:type="spellStart"/>
+      <w:r>
+        <w:t>Trần</w:t>
+      </w:r>
+      <w:proofErr w:type="spellEnd"/>
+      <w:r>
+        <w:t xml:space="preserve"> </w:t>
+      </w:r>
+      <w:proofErr w:type="spellStart"/>
+      <w:r>
+        <w:t>Kiều</w:t>
+      </w:r>
+      <w:proofErr w:type="spellEnd"/>
+      <w:r>
+        <w:t xml:space="preserve"> X – 987612345 </w:t>
+      </w:r>
+      <w:proofErr w:type="spellStart"/>
+      <w:r>
+        <w:t>vào</w:t>
+      </w:r>
+      <w:proofErr w:type="spellEnd"/>
+      <w:r>
+        <w:t xml:space="preserve"> </w:t>
+      </w:r>
+      <w:proofErr w:type="spellStart"/>
+      <w:r>
+        <w:t>lớp</w:t>
+      </w:r>
+      <w:proofErr w:type="spellEnd"/>
+      <w:r>
+        <w:t xml:space="preserve"> 17HCB</w:t>
+      </w:r>
+    </w:p>
+    <w:p>
+      <w:pPr>
+        <w:rPr>
+          <w:rFonts w:ascii="Calibri" w:hAnsi="Calibri" w:cs="Calibri"/>
+        </w:rPr>
+      </w:pPr>
+      <w:proofErr w:type="spellStart"/>
+      <w:r>
+        <w:t>Yêu</w:t>
+      </w:r>
+      <w:proofErr w:type="spellEnd"/>
+      <w:r>
+        <w:t xml:space="preserve"> </w:t>
+      </w:r>
+      <w:proofErr w:type="spellStart"/>
+      <w:r>
+        <w:t>cầu</w:t>
+      </w:r>
+      <w:proofErr w:type="spellEnd"/>
+      <w:r>
+        <w:t xml:space="preserve"> 3 – </w:t>
+      </w:r>
+      <w:proofErr w:type="spellStart"/>
+      <w:r>
+        <w:t>Giáo</w:t>
+      </w:r>
+      <w:proofErr w:type="spellEnd"/>
+      <w:r>
+        <w:t xml:space="preserve"> </w:t>
+      </w:r>
+      <w:proofErr w:type="spellStart"/>
+      <w:r>
+        <w:t>vụ</w:t>
+      </w:r>
+      <w:proofErr w:type="spellEnd"/>
+      <w:r>
+        <w:t xml:space="preserve"> </w:t>
+      </w:r>
+    </w:p>
+    <w:p>
+      <w:pPr>
+        <w:ind w:firstLine="720"/>
+        <w:rPr>
+          <w:rFonts w:ascii="Calibri" w:hAnsi="Calibri" w:cs="Calibri"/>
+        </w:rPr>
+      </w:pPr>
+      <w:r>
+        <w:t xml:space="preserve"> Import </w:t>
+      </w:r>
+      <w:proofErr w:type="spellStart"/>
+      <w:r>
+        <w:t>thời</w:t>
+      </w:r>
+      <w:proofErr w:type="spellEnd"/>
+      <w:r>
+        <w:t xml:space="preserve"> </w:t>
+      </w:r>
+      <w:proofErr w:type="spellStart"/>
+      <w:r>
+        <w:t>khóa</w:t>
+      </w:r>
+      <w:proofErr w:type="spellEnd"/>
+      <w:r>
+        <w:t xml:space="preserve"> </w:t>
+      </w:r>
+      <w:proofErr w:type="spellStart"/>
+      <w:r>
+        <w:t>biểu</w:t>
+      </w:r>
+      <w:proofErr w:type="spellEnd"/>
+      <w:r>
+        <w:t xml:space="preserve"> (file CSV) </w:t>
+      </w:r>
+      <w:proofErr w:type="spellStart"/>
+      <w:r>
+        <w:t>vào</w:t>
+      </w:r>
+      <w:proofErr w:type="spellEnd"/>
+      <w:r>
+        <w:t xml:space="preserve"> </w:t>
+      </w:r>
+      <w:proofErr w:type="spellStart"/>
+      <w:r>
+        <w:t>hệ</w:t>
+      </w:r>
+      <w:proofErr w:type="spellEnd"/>
+      <w:r>
+        <w:t xml:space="preserve"> </w:t>
+      </w:r>
+      <w:proofErr w:type="spellStart"/>
+      <w:r>
+        <w:t>thống</w:t>
+      </w:r>
+      <w:proofErr w:type="spellEnd"/>
+      <w:r>
+        <w:t xml:space="preserve"> </w:t>
+      </w:r>
+    </w:p>
+    <w:p>
+      <w:pPr>
+        <w:ind w:firstLine="720"/>
+      </w:pPr>
+      <w:r>
+        <w:t xml:space="preserve"> </w:t>
+      </w:r>
+      <w:proofErr w:type="spellStart"/>
+      <w:r>
+        <w:t>Mặc</w:t>
+      </w:r>
+      <w:proofErr w:type="spellEnd"/>
+      <w:r>
+        <w:t xml:space="preserve"> </w:t>
+      </w:r>
+      <w:proofErr w:type="spellStart"/>
+      <w:r>
+        <w:t>định</w:t>
+      </w:r>
+      <w:proofErr w:type="spellEnd"/>
+      <w:r>
+        <w:t xml:space="preserve"> </w:t>
+      </w:r>
+      <w:proofErr w:type="spellStart"/>
+      <w:r>
+        <w:t>tất</w:t>
+      </w:r>
+      <w:proofErr w:type="spellEnd"/>
+      <w:r>
+        <w:t xml:space="preserve"> </w:t>
+      </w:r>
+      <w:proofErr w:type="spellStart"/>
+      <w:r>
+        <w:t>cả</w:t>
+      </w:r>
+      <w:proofErr w:type="spellEnd"/>
+      <w:r>
+        <w:t xml:space="preserve"> </w:t>
+      </w:r>
+      <w:proofErr w:type="spellStart"/>
+      <w:r>
+        <w:t>sv</w:t>
+      </w:r>
+      <w:proofErr w:type="spellEnd"/>
+      <w:r>
+        <w:t xml:space="preserve"> </w:t>
+      </w:r>
+      <w:proofErr w:type="spellStart"/>
+      <w:r>
+        <w:t>của</w:t>
+      </w:r>
+      <w:proofErr w:type="spellEnd"/>
+      <w:r>
+        <w:t xml:space="preserve"> </w:t>
+      </w:r>
+      <w:proofErr w:type="spellStart"/>
+      <w:r>
+        <w:t>lớp</w:t>
+      </w:r>
+      <w:proofErr w:type="spellEnd"/>
+      <w:r>
+        <w:t xml:space="preserve"> </w:t>
+      </w:r>
+      <w:proofErr w:type="spellStart"/>
+      <w:r>
+        <w:t>đều</w:t>
+      </w:r>
+      <w:proofErr w:type="spellEnd"/>
+      <w:r>
+        <w:t xml:space="preserve"> </w:t>
+      </w:r>
+      <w:proofErr w:type="spellStart"/>
+      <w:r>
+        <w:t>học</w:t>
+      </w:r>
+      <w:proofErr w:type="spellEnd"/>
+      <w:r>
+        <w:t xml:space="preserve"> </w:t>
+      </w:r>
+      <w:proofErr w:type="spellStart"/>
+      <w:r>
+        <w:t>môn</w:t>
+      </w:r>
+      <w:proofErr w:type="spellEnd"/>
+      <w:r>
+        <w:t xml:space="preserve"> </w:t>
+      </w:r>
+      <w:proofErr w:type="spellStart"/>
+      <w:r>
+        <w:t>này</w:t>
+      </w:r>
+      <w:proofErr w:type="spellEnd"/>
+    </w:p>
+    <w:p>
+      <w:pPr>
+        <w:rPr>
+          <w:rFonts w:ascii="Calibri" w:hAnsi="Calibri" w:cs="Calibri"/>
+        </w:rPr>
+      </w:pPr>
+      <w:proofErr w:type="spellStart"/>
+      <w:r>
+        <w:t>Yêu</w:t>
+      </w:r>
+      <w:proofErr w:type="spellEnd"/>
+      <w:r>
+        <w:t xml:space="preserve"> </w:t>
+      </w:r>
+      <w:proofErr w:type="spellStart"/>
+      <w:r>
+        <w:t>cầu</w:t>
+      </w:r>
+      <w:proofErr w:type="spellEnd"/>
+      <w:r>
+        <w:t xml:space="preserve"> 4 – </w:t>
+      </w:r>
+      <w:proofErr w:type="spellStart"/>
+      <w:r>
+        <w:t>Giáo</w:t>
+      </w:r>
+      <w:proofErr w:type="spellEnd"/>
+      <w:r>
+        <w:t xml:space="preserve"> </w:t>
+      </w:r>
+      <w:proofErr w:type="spellStart"/>
+      <w:r>
+        <w:t>vụ</w:t>
+      </w:r>
+      <w:proofErr w:type="spellEnd"/>
+      <w:r>
+        <w:t xml:space="preserve"> </w:t>
+      </w:r>
+    </w:p>
+    <w:p>
+      <w:pPr>
+        <w:ind w:left="720"/>
+        <w:rPr>
+          <w:rFonts w:ascii="Calibri" w:hAnsi="Calibri" w:cs="Calibri"/>
+        </w:rPr>
+      </w:pPr>
+      <w:r>
+        <w:t xml:space="preserve"> SV </w:t>
+      </w:r>
+      <w:proofErr w:type="spellStart"/>
+      <w:r>
+        <w:t>L</w:t>
+      </w:r>
+      <w:r>
+        <w:rPr>
+          <w:rFonts w:ascii="Calibri" w:hAnsi="Calibri" w:cs="Calibri"/>
+        </w:rPr>
+        <w:t>ý</w:t>
+      </w:r>
+      <w:proofErr w:type="spellEnd"/>
+      <w:r>
+        <w:t xml:space="preserve"> </w:t>
+      </w:r>
+      <w:proofErr w:type="spellStart"/>
+      <w:r>
+        <w:t>V</w:t>
+      </w:r>
+      <w:r>
+        <w:rPr>
+          <w:rFonts w:ascii="Calibri" w:hAnsi="Calibri" w:cs="Calibri"/>
+        </w:rPr>
+        <w:t>ă</w:t>
+      </w:r>
+      <w:r>
+        <w:t>n</w:t>
+      </w:r>
+      <w:proofErr w:type="spellEnd"/>
+      <w:r>
+        <w:t xml:space="preserve"> F </w:t>
+      </w:r>
+      <w:proofErr w:type="spellStart"/>
+      <w:r>
+        <w:t>xin</w:t>
+      </w:r>
+      <w:proofErr w:type="spellEnd"/>
+      <w:r>
+        <w:t xml:space="preserve"> </w:t>
+      </w:r>
+      <w:proofErr w:type="spellStart"/>
+      <w:r>
+        <w:t>ph</w:t>
+      </w:r>
+      <w:r>
+        <w:rPr>
+          <w:rFonts w:ascii="Calibri" w:hAnsi="Calibri" w:cs="Calibri"/>
+        </w:rPr>
+        <w:t>é</w:t>
+      </w:r>
+      <w:r>
+        <w:t>p</w:t>
+      </w:r>
+      <w:proofErr w:type="spellEnd"/>
+      <w:r>
+        <w:t xml:space="preserve"> </w:t>
+      </w:r>
+      <w:proofErr w:type="spellStart"/>
+      <w:r>
+        <w:t>Gi</w:t>
+      </w:r>
+      <w:r>
+        <w:rPr>
+          <w:rFonts w:ascii="Calibri" w:hAnsi="Calibri" w:cs="Calibri"/>
+        </w:rPr>
+        <w:t>á</w:t>
+      </w:r>
+      <w:r>
+        <w:t>o</w:t>
+      </w:r>
+      <w:proofErr w:type="spellEnd"/>
+      <w:r>
+        <w:t xml:space="preserve"> </w:t>
+      </w:r>
+      <w:proofErr w:type="spellStart"/>
+      <w:r>
+        <w:t>vụ</w:t>
+      </w:r>
+      <w:proofErr w:type="spellEnd"/>
+      <w:r>
+        <w:t xml:space="preserve"> </w:t>
+      </w:r>
+      <w:proofErr w:type="spellStart"/>
+      <w:proofErr w:type="gramStart"/>
+      <w:r>
+        <w:t>ko</w:t>
+      </w:r>
+      <w:proofErr w:type="spellEnd"/>
+      <w:proofErr w:type="gramEnd"/>
+      <w:r>
+        <w:t xml:space="preserve"> </w:t>
+      </w:r>
+      <w:proofErr w:type="spellStart"/>
+      <w:r>
+        <w:t>học</w:t>
+      </w:r>
+      <w:proofErr w:type="spellEnd"/>
+      <w:r>
+        <w:t xml:space="preserve"> </w:t>
+      </w:r>
+      <w:proofErr w:type="spellStart"/>
+      <w:r>
+        <w:t>môn</w:t>
+      </w:r>
+      <w:proofErr w:type="spellEnd"/>
+      <w:r>
+        <w:t xml:space="preserve"> </w:t>
+      </w:r>
+      <w:proofErr w:type="spellStart"/>
+      <w:r>
+        <w:t>Lập</w:t>
+      </w:r>
+      <w:proofErr w:type="spellEnd"/>
+      <w:r>
+        <w:t xml:space="preserve"> </w:t>
+      </w:r>
+      <w:proofErr w:type="spellStart"/>
+      <w:r>
+        <w:t>trình</w:t>
+      </w:r>
+      <w:proofErr w:type="spellEnd"/>
+      <w:r>
+        <w:t xml:space="preserve"> </w:t>
+      </w:r>
+      <w:proofErr w:type="spellStart"/>
+      <w:r>
+        <w:t>ứng</w:t>
+      </w:r>
+      <w:proofErr w:type="spellEnd"/>
+      <w:r>
+        <w:t xml:space="preserve"> </w:t>
+      </w:r>
+      <w:proofErr w:type="spellStart"/>
+      <w:r>
+        <w:t>dụng</w:t>
+      </w:r>
+      <w:proofErr w:type="spellEnd"/>
+      <w:r>
+        <w:t xml:space="preserve"> Java </w:t>
+      </w:r>
+      <w:proofErr w:type="spellStart"/>
+      <w:r>
+        <w:t>trong</w:t>
+      </w:r>
+      <w:proofErr w:type="spellEnd"/>
+      <w:r>
+        <w:t xml:space="preserve"> </w:t>
+      </w:r>
+      <w:proofErr w:type="spellStart"/>
+      <w:r>
+        <w:t>học</w:t>
+      </w:r>
+      <w:proofErr w:type="spellEnd"/>
+      <w:r>
+        <w:t xml:space="preserve"> </w:t>
+      </w:r>
+      <w:proofErr w:type="spellStart"/>
+      <w:r>
+        <w:t>kì</w:t>
+      </w:r>
+      <w:proofErr w:type="spellEnd"/>
+      <w:r>
+        <w:t xml:space="preserve"> </w:t>
+      </w:r>
+      <w:proofErr w:type="spellStart"/>
+      <w:r>
+        <w:t>này</w:t>
+      </w:r>
+      <w:proofErr w:type="spellEnd"/>
+      <w:r>
+        <w:t xml:space="preserve">. </w:t>
+      </w:r>
+    </w:p>
+    <w:p>
+      <w:pPr>
+        <w:ind w:left="720"/>
+        <w:rPr>
+          <w:rFonts w:ascii="Calibri" w:hAnsi="Calibri" w:cs="Calibri"/>
+        </w:rPr>
+      </w:pPr>
+      <w:r>
+        <w:t xml:space="preserve">SV </w:t>
+      </w:r>
+      <w:proofErr w:type="spellStart"/>
+      <w:r>
+        <w:t>Hồ</w:t>
+      </w:r>
+      <w:proofErr w:type="spellEnd"/>
+      <w:r>
+        <w:t xml:space="preserve"> </w:t>
+      </w:r>
+      <w:proofErr w:type="spellStart"/>
+      <w:r>
+        <w:t>Thị</w:t>
+      </w:r>
+      <w:proofErr w:type="spellEnd"/>
+      <w:r>
+        <w:t xml:space="preserve"> E </w:t>
+      </w:r>
+      <w:proofErr w:type="spellStart"/>
+      <w:r>
+        <w:t>đăng</w:t>
+      </w:r>
+      <w:proofErr w:type="spellEnd"/>
+      <w:r>
+        <w:t xml:space="preserve"> </w:t>
+      </w:r>
+      <w:proofErr w:type="spellStart"/>
+      <w:r>
+        <w:t>kí</w:t>
+      </w:r>
+      <w:proofErr w:type="spellEnd"/>
+      <w:r>
+        <w:t xml:space="preserve"> </w:t>
+      </w:r>
+      <w:proofErr w:type="spellStart"/>
+      <w:r>
+        <w:t>học</w:t>
+      </w:r>
+      <w:proofErr w:type="spellEnd"/>
+      <w:r>
+        <w:t xml:space="preserve"> </w:t>
+      </w:r>
+      <w:proofErr w:type="spellStart"/>
+      <w:r>
+        <w:t>cải</w:t>
+      </w:r>
+      <w:proofErr w:type="spellEnd"/>
+      <w:r>
+        <w:t xml:space="preserve"> </w:t>
+      </w:r>
+      <w:proofErr w:type="spellStart"/>
+      <w:r>
+        <w:t>thiện</w:t>
+      </w:r>
+      <w:proofErr w:type="spellEnd"/>
+      <w:r>
+        <w:t xml:space="preserve"> </w:t>
+      </w:r>
+      <w:proofErr w:type="spellStart"/>
+      <w:r>
+        <w:t>môn</w:t>
+      </w:r>
+      <w:proofErr w:type="spellEnd"/>
+      <w:r>
+        <w:t xml:space="preserve"> </w:t>
+      </w:r>
+      <w:proofErr w:type="spellStart"/>
+      <w:r>
+        <w:t>Lập</w:t>
+      </w:r>
+      <w:proofErr w:type="spellEnd"/>
+      <w:r>
+        <w:t xml:space="preserve"> </w:t>
+      </w:r>
+      <w:proofErr w:type="spellStart"/>
+      <w:r>
+        <w:t>trình</w:t>
+      </w:r>
+      <w:proofErr w:type="spellEnd"/>
+      <w:r>
+        <w:t xml:space="preserve"> </w:t>
+      </w:r>
+      <w:proofErr w:type="spellStart"/>
+      <w:r>
+        <w:t>ứng</w:t>
+      </w:r>
+      <w:proofErr w:type="spellEnd"/>
+      <w:r>
+        <w:t xml:space="preserve"> </w:t>
+      </w:r>
+      <w:proofErr w:type="spellStart"/>
+      <w:r>
+        <w:t>dụng</w:t>
+      </w:r>
+      <w:proofErr w:type="spellEnd"/>
+      <w:r>
+        <w:t xml:space="preserve"> Java </w:t>
+      </w:r>
+      <w:proofErr w:type="spellStart"/>
+      <w:r>
+        <w:t>trong</w:t>
+      </w:r>
+      <w:proofErr w:type="spellEnd"/>
+      <w:r>
+        <w:t xml:space="preserve"> </w:t>
+      </w:r>
+      <w:proofErr w:type="spellStart"/>
+      <w:r>
+        <w:t>học</w:t>
+      </w:r>
+      <w:proofErr w:type="spellEnd"/>
+      <w:r>
+        <w:t xml:space="preserve"> </w:t>
+      </w:r>
+      <w:proofErr w:type="spellStart"/>
+      <w:r>
+        <w:t>kì</w:t>
+      </w:r>
+      <w:proofErr w:type="spellEnd"/>
+      <w:r>
+        <w:t xml:space="preserve"> </w:t>
+      </w:r>
+      <w:proofErr w:type="spellStart"/>
+      <w:r>
+        <w:t>này</w:t>
+      </w:r>
+      <w:proofErr w:type="spellEnd"/>
+      <w:r>
+        <w:t xml:space="preserve"> </w:t>
+      </w:r>
+    </w:p>
+    <w:p>
+      <w:pPr>
+        <w:ind w:left="720"/>
+      </w:pPr>
+      <w:r>
+        <w:t xml:space="preserve"> </w:t>
+      </w:r>
+      <w:proofErr w:type="spellStart"/>
+      <w:r>
+        <w:t>Nh</w:t>
+      </w:r>
+      <w:r>
+        <w:rPr>
+          <w:rFonts w:ascii="Calibri" w:hAnsi="Calibri" w:cs="Calibri"/>
+        </w:rPr>
+        <w:t>ư</w:t>
+      </w:r>
+      <w:proofErr w:type="spellEnd"/>
+      <w:r>
+        <w:t xml:space="preserve"> </w:t>
+      </w:r>
+      <w:proofErr w:type="spellStart"/>
+      <w:r>
+        <w:t>vậy</w:t>
+      </w:r>
+      <w:proofErr w:type="spellEnd"/>
+      <w:r>
+        <w:t xml:space="preserve">, </w:t>
+      </w:r>
+      <w:proofErr w:type="spellStart"/>
+      <w:r>
+        <w:t>cần</w:t>
+      </w:r>
+      <w:proofErr w:type="spellEnd"/>
+      <w:r>
+        <w:t xml:space="preserve"> </w:t>
+      </w:r>
+      <w:proofErr w:type="spellStart"/>
+      <w:r>
+        <w:t>phải</w:t>
+      </w:r>
+      <w:proofErr w:type="spellEnd"/>
+      <w:r>
+        <w:t xml:space="preserve"> </w:t>
+      </w:r>
+      <w:proofErr w:type="spellStart"/>
+      <w:r>
+        <w:t>lưu</w:t>
+      </w:r>
+      <w:proofErr w:type="spellEnd"/>
+      <w:r>
+        <w:t xml:space="preserve"> 1 </w:t>
+      </w:r>
+      <w:proofErr w:type="spellStart"/>
+      <w:r>
+        <w:t>danh</w:t>
+      </w:r>
+      <w:proofErr w:type="spellEnd"/>
+      <w:r>
+        <w:t xml:space="preserve"> </w:t>
+      </w:r>
+      <w:proofErr w:type="spellStart"/>
+      <w:r>
+        <w:t>sách</w:t>
+      </w:r>
+      <w:proofErr w:type="spellEnd"/>
+      <w:r>
+        <w:t xml:space="preserve"> </w:t>
+      </w:r>
+      <w:proofErr w:type="spellStart"/>
+      <w:r>
+        <w:t>lớp</w:t>
+      </w:r>
+      <w:proofErr w:type="spellEnd"/>
+      <w:r>
+        <w:t xml:space="preserve"> </w:t>
+      </w:r>
+      <w:proofErr w:type="spellStart"/>
+      <w:r>
+        <w:t>riêng</w:t>
+      </w:r>
+      <w:proofErr w:type="spellEnd"/>
+      <w:r>
+        <w:t xml:space="preserve"> </w:t>
+      </w:r>
+      <w:proofErr w:type="spellStart"/>
+      <w:r>
+        <w:t>cho</w:t>
+      </w:r>
+      <w:proofErr w:type="spellEnd"/>
+      <w:r>
+        <w:t xml:space="preserve"> </w:t>
+      </w:r>
+      <w:proofErr w:type="spellStart"/>
+      <w:r>
+        <w:t>từng</w:t>
+      </w:r>
+      <w:proofErr w:type="spellEnd"/>
+      <w:r>
+        <w:t xml:space="preserve"> </w:t>
+      </w:r>
+      <w:proofErr w:type="spellStart"/>
+      <w:r>
+        <w:t>môn</w:t>
+      </w:r>
+      <w:proofErr w:type="spellEnd"/>
+      <w:r>
+        <w:t xml:space="preserve"> </w:t>
+      </w:r>
+      <w:proofErr w:type="spellStart"/>
+      <w:r>
+        <w:t>học</w:t>
+      </w:r>
+      <w:proofErr w:type="spellEnd"/>
+    </w:p>
+    <w:p>
+      <w:pPr>
+        <w:rPr>
+          <w:rFonts w:ascii="Calibri" w:hAnsi="Calibri" w:cs="Calibri"/>
+        </w:rPr>
+      </w:pPr>
+      <w:proofErr w:type="spellStart"/>
+      <w:r>
+        <w:t>Yêu</w:t>
+      </w:r>
+      <w:proofErr w:type="spellEnd"/>
+      <w:r>
+        <w:t xml:space="preserve"> </w:t>
+      </w:r>
+      <w:proofErr w:type="spellStart"/>
+      <w:r>
+        <w:t>cầu</w:t>
+      </w:r>
+      <w:proofErr w:type="spellEnd"/>
+      <w:r>
+        <w:t xml:space="preserve"> 5 – </w:t>
+      </w:r>
+      <w:proofErr w:type="spellStart"/>
+      <w:r>
+        <w:t>Giáo</w:t>
+      </w:r>
+      <w:proofErr w:type="spellEnd"/>
+      <w:r>
+        <w:t xml:space="preserve"> </w:t>
+      </w:r>
+      <w:proofErr w:type="spellStart"/>
+      <w:r>
+        <w:t>vụ</w:t>
+      </w:r>
+      <w:proofErr w:type="spellEnd"/>
+      <w:r>
+        <w:t xml:space="preserve"> </w:t>
+      </w:r>
+    </w:p>
+    <w:p>
+      <w:pPr>
+        <w:ind w:firstLine="720"/>
+        <w:rPr>
+          <w:rFonts w:ascii="Calibri" w:hAnsi="Calibri" w:cs="Calibri"/>
+        </w:rPr>
+      </w:pPr>
+      <w:proofErr w:type="spellStart"/>
+      <w:r>
+        <w:t>Xem</w:t>
+      </w:r>
+      <w:proofErr w:type="spellEnd"/>
+      <w:r>
+        <w:t xml:space="preserve"> </w:t>
+      </w:r>
+      <w:proofErr w:type="spellStart"/>
+      <w:r>
+        <w:t>danh</w:t>
+      </w:r>
+      <w:proofErr w:type="spellEnd"/>
+      <w:r>
+        <w:t xml:space="preserve"> </w:t>
+      </w:r>
+      <w:proofErr w:type="spellStart"/>
+      <w:r>
+        <w:t>s</w:t>
+      </w:r>
+      <w:r>
+        <w:rPr>
+          <w:rFonts w:ascii="Calibri" w:hAnsi="Calibri" w:cs="Calibri"/>
+        </w:rPr>
+        <w:t>á</w:t>
+      </w:r>
+      <w:r>
+        <w:t>ch</w:t>
+      </w:r>
+      <w:proofErr w:type="spellEnd"/>
+      <w:r>
+        <w:t xml:space="preserve"> </w:t>
+      </w:r>
+      <w:proofErr w:type="spellStart"/>
+      <w:r>
+        <w:t>lớp</w:t>
+      </w:r>
+      <w:proofErr w:type="spellEnd"/>
+      <w:r>
+        <w:t xml:space="preserve"> </w:t>
+      </w:r>
+    </w:p>
+    <w:p>
+      <w:pPr>
+        <w:ind w:firstLine="720"/>
+        <w:rPr>
+          <w:rFonts w:ascii="Calibri" w:hAnsi="Calibri" w:cs="Calibri"/>
+        </w:rPr>
+      </w:pPr>
+      <w:r>
+        <w:t xml:space="preserve"> </w:t>
+      </w:r>
+      <w:proofErr w:type="spellStart"/>
+      <w:r>
+        <w:t>Lớp</w:t>
+      </w:r>
+      <w:proofErr w:type="spellEnd"/>
+      <w:r>
+        <w:t xml:space="preserve"> 18HCB </w:t>
+      </w:r>
+    </w:p>
+    <w:p>
+      <w:pPr>
+        <w:ind w:firstLine="720"/>
+      </w:pPr>
+      <w:r>
+        <w:t xml:space="preserve"> </w:t>
+      </w:r>
+      <w:proofErr w:type="spellStart"/>
+      <w:r>
+        <w:t>Lớp</w:t>
+      </w:r>
+      <w:proofErr w:type="spellEnd"/>
+      <w:r>
+        <w:t xml:space="preserve"> 18HCB-CTT001</w:t>
+      </w:r>
+    </w:p>
+    <w:p>
+      <w:proofErr w:type="spellStart"/>
+      <w:r>
+        <w:t>Yêu</w:t>
+      </w:r>
+      <w:proofErr w:type="spellEnd"/>
+      <w:r>
+        <w:t xml:space="preserve"> </w:t>
+      </w:r>
+      <w:proofErr w:type="spellStart"/>
+      <w:r>
+        <w:t>cầu</w:t>
+      </w:r>
+      <w:proofErr w:type="spellEnd"/>
+      <w:r>
+        <w:t xml:space="preserve"> 6 – </w:t>
+      </w:r>
+      <w:proofErr w:type="spellStart"/>
+      <w:r>
+        <w:t>Giáo</w:t>
+      </w:r>
+      <w:proofErr w:type="spellEnd"/>
+      <w:r>
+        <w:t xml:space="preserve"> </w:t>
+      </w:r>
+      <w:proofErr w:type="spellStart"/>
+      <w:r>
+        <w:t>vụ</w:t>
+      </w:r>
+      <w:proofErr w:type="spellEnd"/>
+      <w:r>
+        <w:t xml:space="preserve"> </w:t>
+      </w:r>
+    </w:p>
+    <w:p>
+      <w:pPr>
+        <w:ind w:firstLine="720"/>
+      </w:pPr>
+      <w:r>
+        <w:t xml:space="preserve"> </w:t>
+      </w:r>
+      <w:proofErr w:type="spellStart"/>
+      <w:r>
+        <w:t>Xem</w:t>
+      </w:r>
+      <w:proofErr w:type="spellEnd"/>
+      <w:r>
+        <w:t xml:space="preserve"> </w:t>
+      </w:r>
+      <w:proofErr w:type="spellStart"/>
+      <w:r>
+        <w:t>lại</w:t>
+      </w:r>
+      <w:proofErr w:type="spellEnd"/>
+      <w:r>
+        <w:t xml:space="preserve"> </w:t>
+      </w:r>
+      <w:proofErr w:type="spellStart"/>
+      <w:r>
+        <w:t>thời</w:t>
+      </w:r>
+      <w:proofErr w:type="spellEnd"/>
+      <w:r>
+        <w:t xml:space="preserve"> </w:t>
+      </w:r>
+      <w:proofErr w:type="spellStart"/>
+      <w:r>
+        <w:t>khóa</w:t>
+      </w:r>
+      <w:proofErr w:type="spellEnd"/>
+      <w:r>
+        <w:t xml:space="preserve"> </w:t>
+      </w:r>
+      <w:proofErr w:type="spellStart"/>
+      <w:r>
+        <w:t>biểu</w:t>
+      </w:r>
+      <w:proofErr w:type="spellEnd"/>
+      <w:r>
+        <w:t xml:space="preserve"> 18HCB</w:t>
+      </w:r>
+    </w:p>
+    <w:p>
+      <w:proofErr w:type="spellStart"/>
+      <w:r>
+        <w:t>Yêu</w:t>
+      </w:r>
+      <w:proofErr w:type="spellEnd"/>
+      <w:r>
+        <w:t xml:space="preserve"> </w:t>
+      </w:r>
+      <w:proofErr w:type="spellStart"/>
+      <w:r>
+        <w:t>cầu</w:t>
+      </w:r>
+      <w:proofErr w:type="spellEnd"/>
+      <w:r>
+        <w:t xml:space="preserve"> 7 – </w:t>
+      </w:r>
+      <w:proofErr w:type="spellStart"/>
+      <w:r>
+        <w:t>Giáo</w:t>
+      </w:r>
+      <w:proofErr w:type="spellEnd"/>
+      <w:r>
+        <w:t xml:space="preserve"> </w:t>
+      </w:r>
+      <w:proofErr w:type="spellStart"/>
+      <w:r>
+        <w:t>vụ</w:t>
+      </w:r>
+      <w:proofErr w:type="spellEnd"/>
+      <w:r>
+        <w:t xml:space="preserve"> </w:t>
+      </w:r>
+    </w:p>
+    <w:p>
+      <w:pPr>
+        <w:ind w:firstLine="720"/>
+      </w:pPr>
+      <w:r>
+        <w:t xml:space="preserve">Import </w:t>
+      </w:r>
+      <w:proofErr w:type="spellStart"/>
+      <w:r>
+        <w:t>bảng</w:t>
+      </w:r>
+      <w:proofErr w:type="spellEnd"/>
+      <w:r>
+        <w:t xml:space="preserve"> </w:t>
+      </w:r>
+      <w:proofErr w:type="spellStart"/>
+      <w:r>
+        <w:t>điểm</w:t>
+      </w:r>
+      <w:proofErr w:type="spellEnd"/>
+      <w:r>
+        <w:t xml:space="preserve"> (file CSV) </w:t>
+      </w:r>
+      <w:proofErr w:type="spellStart"/>
+      <w:r>
+        <w:t>vào</w:t>
+      </w:r>
+      <w:proofErr w:type="spellEnd"/>
+      <w:r>
+        <w:t xml:space="preserve"> </w:t>
+      </w:r>
+      <w:proofErr w:type="spellStart"/>
+      <w:r>
+        <w:t>hệ</w:t>
+      </w:r>
+      <w:proofErr w:type="spellEnd"/>
+      <w:r>
+        <w:t xml:space="preserve"> </w:t>
+      </w:r>
+      <w:proofErr w:type="spellStart"/>
+      <w:r>
+        <w:t>thống</w:t>
+      </w:r>
+      <w:proofErr w:type="spellEnd"/>
+    </w:p>
+    <w:p>
+      <w:pPr>
+        <w:rPr>
+          <w:rFonts w:ascii="Calibri" w:hAnsi="Calibri" w:cs="Calibri"/>
+        </w:rPr>
+      </w:pPr>
+      <w:proofErr w:type="spellStart"/>
+      <w:r>
+        <w:t>Yêu</w:t>
+      </w:r>
+      <w:proofErr w:type="spellEnd"/>
+      <w:r>
+        <w:t xml:space="preserve"> </w:t>
+      </w:r>
+      <w:proofErr w:type="spellStart"/>
+      <w:r>
+        <w:t>cầu</w:t>
+      </w:r>
+      <w:proofErr w:type="spellEnd"/>
+      <w:r>
+        <w:t xml:space="preserve"> 8 – </w:t>
+      </w:r>
+      <w:proofErr w:type="spellStart"/>
+      <w:r>
+        <w:t>Giáo</w:t>
+      </w:r>
+      <w:proofErr w:type="spellEnd"/>
+      <w:r>
+        <w:t xml:space="preserve"> </w:t>
+      </w:r>
+      <w:proofErr w:type="spellStart"/>
+      <w:r>
+        <w:t>vụ</w:t>
+      </w:r>
+      <w:proofErr w:type="spellEnd"/>
+      <w:r>
+        <w:t xml:space="preserve"> </w:t>
+      </w:r>
+    </w:p>
+    <w:p>
+      <w:pPr>
+        <w:ind w:firstLine="720"/>
+        <w:rPr>
+          <w:rFonts w:ascii="Calibri" w:hAnsi="Calibri" w:cs="Calibri"/>
+        </w:rPr>
+      </w:pPr>
+      <w:proofErr w:type="spellStart"/>
+      <w:r>
+        <w:t>Xem</w:t>
+      </w:r>
+      <w:proofErr w:type="spellEnd"/>
+      <w:r>
+        <w:t xml:space="preserve"> </w:t>
+      </w:r>
+      <w:proofErr w:type="spellStart"/>
+      <w:r>
+        <w:t>lại</w:t>
+      </w:r>
+      <w:proofErr w:type="spellEnd"/>
+      <w:r>
+        <w:t xml:space="preserve"> </w:t>
+      </w:r>
+      <w:proofErr w:type="spellStart"/>
+      <w:r>
+        <w:t>bảng</w:t>
+      </w:r>
+      <w:proofErr w:type="spellEnd"/>
+      <w:r>
+        <w:t xml:space="preserve"> </w:t>
+      </w:r>
+      <w:proofErr w:type="spellStart"/>
+      <w:proofErr w:type="gramStart"/>
+      <w:r>
+        <w:t>điểm</w:t>
+      </w:r>
+      <w:proofErr w:type="spellEnd"/>
+      <w:r>
+        <w:t xml:space="preserve">  </w:t>
+      </w:r>
+      <w:proofErr w:type="spellStart"/>
+      <w:r>
+        <w:t>Lớp</w:t>
+      </w:r>
+      <w:proofErr w:type="spellEnd"/>
+      <w:proofErr w:type="gramEnd"/>
+      <w:r>
+        <w:t xml:space="preserve"> 18HCB-CTT001 </w:t>
+      </w:r>
+      <w:r>
+        <w:rPr>
+          <w:rFonts w:ascii="Calibri" w:hAnsi="Calibri" w:cs="Calibri"/>
+        </w:rPr>
+        <w:t></w:t>
+      </w:r>
+      <w:r>
+        <w:t xml:space="preserve">Cho </w:t>
+      </w:r>
+      <w:proofErr w:type="spellStart"/>
+      <w:r>
+        <w:t>biết</w:t>
+      </w:r>
+      <w:proofErr w:type="spellEnd"/>
+      <w:r>
+        <w:t xml:space="preserve"> </w:t>
+      </w:r>
+      <w:proofErr w:type="spellStart"/>
+      <w:r>
+        <w:t>ai</w:t>
+      </w:r>
+      <w:proofErr w:type="spellEnd"/>
+      <w:r>
+        <w:t xml:space="preserve"> </w:t>
+      </w:r>
+      <w:proofErr w:type="spellStart"/>
+      <w:r>
+        <w:t>đậu</w:t>
+      </w:r>
+      <w:proofErr w:type="spellEnd"/>
+      <w:r>
+        <w:t xml:space="preserve">, </w:t>
+      </w:r>
+      <w:proofErr w:type="spellStart"/>
+      <w:r>
+        <w:t>ai</w:t>
+      </w:r>
+      <w:proofErr w:type="spellEnd"/>
+      <w:r>
+        <w:t xml:space="preserve"> </w:t>
+      </w:r>
+      <w:proofErr w:type="spellStart"/>
+      <w:r>
+        <w:t>rớt</w:t>
+      </w:r>
+      <w:proofErr w:type="spellEnd"/>
+      <w:r>
+        <w:t xml:space="preserve"> </w:t>
+      </w:r>
+    </w:p>
+    <w:p>
+      <w:pPr>
+        <w:ind w:firstLine="720"/>
+      </w:pPr>
+      <w:r>
+        <w:t xml:space="preserve"> </w:t>
+      </w:r>
+      <w:proofErr w:type="spellStart"/>
+      <w:r>
+        <w:t>Thống</w:t>
+      </w:r>
+      <w:proofErr w:type="spellEnd"/>
+      <w:r>
+        <w:t xml:space="preserve"> </w:t>
+      </w:r>
+      <w:proofErr w:type="spellStart"/>
+      <w:r>
+        <w:t>kê</w:t>
+      </w:r>
+      <w:proofErr w:type="spellEnd"/>
+      <w:r>
+        <w:t xml:space="preserve"> </w:t>
+      </w:r>
+      <w:proofErr w:type="spellStart"/>
+      <w:r>
+        <w:t>số</w:t>
+      </w:r>
+      <w:proofErr w:type="spellEnd"/>
+      <w:r>
+        <w:t xml:space="preserve"> </w:t>
+      </w:r>
+      <w:proofErr w:type="spellStart"/>
+      <w:r>
+        <w:t>lượng</w:t>
+      </w:r>
+      <w:proofErr w:type="spellEnd"/>
+      <w:r>
+        <w:t xml:space="preserve"> / </w:t>
+      </w:r>
+      <w:proofErr w:type="spellStart"/>
+      <w:r>
+        <w:t>phần</w:t>
+      </w:r>
+      <w:proofErr w:type="spellEnd"/>
+      <w:r>
+        <w:t xml:space="preserve"> </w:t>
+      </w:r>
+      <w:proofErr w:type="spellStart"/>
+      <w:r>
+        <w:t>trăm</w:t>
+      </w:r>
+      <w:proofErr w:type="spellEnd"/>
+      <w:r>
+        <w:t xml:space="preserve"> </w:t>
+      </w:r>
+      <w:proofErr w:type="spellStart"/>
+      <w:r>
+        <w:t>đậu</w:t>
+      </w:r>
+      <w:proofErr w:type="spellEnd"/>
+      <w:r>
+        <w:t xml:space="preserve"> / </w:t>
+      </w:r>
+      <w:proofErr w:type="spellStart"/>
+      <w:r>
+        <w:t>rớt</w:t>
+      </w:r>
+      <w:proofErr w:type="spellEnd"/>
+    </w:p>
+    <w:p>
+      <w:proofErr w:type="spellStart"/>
+      <w:r>
+        <w:t>Yêu</w:t>
+      </w:r>
+      <w:proofErr w:type="spellEnd"/>
+      <w:r>
+        <w:t xml:space="preserve"> </w:t>
+      </w:r>
+      <w:proofErr w:type="spellStart"/>
+      <w:r>
+        <w:t>cầu</w:t>
+      </w:r>
+      <w:proofErr w:type="spellEnd"/>
+      <w:r>
+        <w:t xml:space="preserve"> 9 – </w:t>
+      </w:r>
+      <w:proofErr w:type="spellStart"/>
+      <w:r>
+        <w:t>Giáo</w:t>
+      </w:r>
+      <w:proofErr w:type="spellEnd"/>
+      <w:r>
+        <w:t xml:space="preserve"> </w:t>
+      </w:r>
+      <w:proofErr w:type="spellStart"/>
+      <w:r>
+        <w:t>vụ</w:t>
+      </w:r>
+      <w:proofErr w:type="spellEnd"/>
+    </w:p>
+    <w:p>
+      <w:pPr>
+        <w:ind w:firstLine="720"/>
+        <w:rPr>
+          <w:rFonts w:ascii="Calibri" w:hAnsi="Calibri" w:cs="Calibri"/>
+        </w:rPr>
+      </w:pPr>
+      <w:r>
+        <w:t xml:space="preserve">  </w:t>
+      </w:r>
+      <w:proofErr w:type="spellStart"/>
+      <w:r>
+        <w:t>Sửa</w:t>
+      </w:r>
+      <w:proofErr w:type="spellEnd"/>
+      <w:r>
+        <w:t xml:space="preserve"> </w:t>
+      </w:r>
+      <w:proofErr w:type="spellStart"/>
+      <w:r>
+        <w:t>điểm</w:t>
+      </w:r>
+      <w:proofErr w:type="spellEnd"/>
+      <w:r>
+        <w:t xml:space="preserve"> 1 </w:t>
+      </w:r>
+      <w:proofErr w:type="spellStart"/>
+      <w:r>
+        <w:t>sinh</w:t>
+      </w:r>
+      <w:proofErr w:type="spellEnd"/>
+      <w:r>
+        <w:t xml:space="preserve"> </w:t>
+      </w:r>
+      <w:proofErr w:type="spellStart"/>
+      <w:r>
+        <w:t>viên</w:t>
+      </w:r>
+      <w:proofErr w:type="spellEnd"/>
+      <w:r>
+        <w:t xml:space="preserve"> </w:t>
+      </w:r>
+    </w:p>
+    <w:p>
+      <w:pPr>
+        <w:ind w:firstLine="720"/>
+      </w:pPr>
+      <w:r>
+        <w:t xml:space="preserve"> </w:t>
+      </w:r>
+      <w:proofErr w:type="spellStart"/>
+      <w:r>
+        <w:t>Lớp</w:t>
+      </w:r>
+      <w:proofErr w:type="spellEnd"/>
+      <w:r>
+        <w:t xml:space="preserve"> 18HCB-CTT001 </w:t>
+      </w:r>
+      <w:r>
+        <w:rPr>
+          <w:rFonts w:ascii="Calibri" w:hAnsi="Calibri" w:cs="Calibri"/>
+        </w:rPr>
+        <w:t></w:t>
+      </w:r>
+      <w:r>
+        <w:t xml:space="preserve"> </w:t>
+      </w:r>
+      <w:proofErr w:type="spellStart"/>
+      <w:r>
+        <w:t>Sửa</w:t>
+      </w:r>
+      <w:proofErr w:type="spellEnd"/>
+      <w:r>
+        <w:t xml:space="preserve"> </w:t>
+      </w:r>
+      <w:proofErr w:type="spellStart"/>
+      <w:r>
+        <w:t>điểm</w:t>
+      </w:r>
+      <w:proofErr w:type="spellEnd"/>
+      <w:r>
+        <w:t xml:space="preserve"> </w:t>
+      </w:r>
+      <w:proofErr w:type="spellStart"/>
+      <w:r>
+        <w:t>sv</w:t>
+      </w:r>
+      <w:proofErr w:type="spellEnd"/>
+      <w:r>
+        <w:t xml:space="preserve"> </w:t>
+      </w:r>
+      <w:proofErr w:type="spellStart"/>
+      <w:r>
+        <w:t>Hồ</w:t>
+      </w:r>
+      <w:proofErr w:type="spellEnd"/>
+      <w:r>
+        <w:t xml:space="preserve"> </w:t>
+      </w:r>
+      <w:proofErr w:type="spellStart"/>
+      <w:r>
+        <w:t>Thị</w:t>
+      </w:r>
+      <w:proofErr w:type="spellEnd"/>
+      <w:r>
+        <w:t xml:space="preserve"> E </w:t>
+      </w:r>
+      <w:proofErr w:type="spellStart"/>
+      <w:r>
+        <w:t>thành</w:t>
+      </w:r>
+      <w:proofErr w:type="spellEnd"/>
+      <w:r>
+        <w:t xml:space="preserve"> 9 9 9 9</w:t>
+      </w:r>
+    </w:p>
+    <w:p>
+      <w:pPr>
+        <w:rPr>
+          <w:rFonts w:ascii="Calibri" w:hAnsi="Calibri" w:cs="Calibri"/>
+        </w:rPr>
+      </w:pPr>
+      <w:proofErr w:type="spellStart"/>
+      <w:r>
+        <w:t>Yêu</w:t>
+      </w:r>
+      <w:proofErr w:type="spellEnd"/>
+      <w:r>
+        <w:t xml:space="preserve"> </w:t>
+      </w:r>
+      <w:proofErr w:type="spellStart"/>
+      <w:r>
+        <w:t>cầu</w:t>
+      </w:r>
+      <w:proofErr w:type="spellEnd"/>
+      <w:r>
+        <w:t xml:space="preserve"> 10 – </w:t>
+      </w:r>
+      <w:proofErr w:type="spellStart"/>
+      <w:r>
+        <w:t>Sinh</w:t>
+      </w:r>
+      <w:proofErr w:type="spellEnd"/>
+      <w:r>
+        <w:t xml:space="preserve"> </w:t>
+      </w:r>
+      <w:proofErr w:type="spellStart"/>
+      <w:r>
+        <w:t>viên</w:t>
+      </w:r>
+      <w:proofErr w:type="spellEnd"/>
+      <w:r>
+        <w:t xml:space="preserve"> </w:t>
+      </w:r>
+      <w:r>
+        <w:rPr>
+          <w:rFonts w:ascii="Calibri" w:hAnsi="Calibri" w:cs="Calibri"/>
+        </w:rPr>
+        <w:t></w:t>
+      </w:r>
+    </w:p>
+    <w:p>
+      <w:pPr>
+        <w:ind w:firstLine="720"/>
+      </w:pPr>
+      <w:r>
+        <w:t xml:space="preserve"> </w:t>
+      </w:r>
+      <w:proofErr w:type="spellStart"/>
+      <w:r>
+        <w:t>Chỉ</w:t>
+      </w:r>
+      <w:proofErr w:type="spellEnd"/>
+      <w:r>
+        <w:t xml:space="preserve"> </w:t>
+      </w:r>
+      <w:proofErr w:type="spellStart"/>
+      <w:r>
+        <w:t>được</w:t>
+      </w:r>
+      <w:proofErr w:type="spellEnd"/>
+      <w:r>
+        <w:t xml:space="preserve"> </w:t>
+      </w:r>
+      <w:proofErr w:type="spellStart"/>
+      <w:r>
+        <w:t>xem</w:t>
+      </w:r>
+      <w:proofErr w:type="spellEnd"/>
+      <w:r>
+        <w:t xml:space="preserve"> </w:t>
+      </w:r>
+      <w:proofErr w:type="spellStart"/>
+      <w:r>
+        <w:t>điểm</w:t>
+      </w:r>
+      <w:proofErr w:type="spellEnd"/>
+      <w:r>
+        <w:t xml:space="preserve"> </w:t>
+      </w:r>
+      <w:proofErr w:type="spellStart"/>
+      <w:r>
+        <w:t>của</w:t>
+      </w:r>
+      <w:proofErr w:type="spellEnd"/>
+      <w:r>
+        <w:t xml:space="preserve"> </w:t>
+      </w:r>
+      <w:proofErr w:type="spellStart"/>
+      <w:r>
+        <w:t>mình</w:t>
+      </w:r>
+      <w:proofErr w:type="spellEnd"/>
+      <w:r>
+        <w:t xml:space="preserve"> </w:t>
+      </w:r>
       <w:bookmarkStart w:id="0" w:name="_GoBack"/>
       <w:bookmarkEnd w:id="0"/>
+    </w:p>
+    <w:p>
+      <w:pPr>
+        <w:ind w:firstLine="720"/>
+      </w:pPr>
+      <w:proofErr w:type="spellStart"/>
+      <w:r>
+        <w:t>Bạn</w:t>
+      </w:r>
+      <w:proofErr w:type="spellEnd"/>
+      <w:r>
+        <w:t xml:space="preserve"> </w:t>
+      </w:r>
+      <w:proofErr w:type="spellStart"/>
+      <w:r>
+        <w:t>Hồ</w:t>
+      </w:r>
+      <w:proofErr w:type="spellEnd"/>
+      <w:r>
+        <w:t xml:space="preserve"> </w:t>
+      </w:r>
+      <w:proofErr w:type="spellStart"/>
+      <w:r>
+        <w:t>Thị</w:t>
+      </w:r>
+      <w:proofErr w:type="spellEnd"/>
+      <w:r>
+        <w:t xml:space="preserve"> E </w:t>
+      </w:r>
+      <w:proofErr w:type="spellStart"/>
+      <w:r>
+        <w:t>xem</w:t>
+      </w:r>
+      <w:proofErr w:type="spellEnd"/>
+      <w:r>
+        <w:t xml:space="preserve"> </w:t>
+      </w:r>
+      <w:proofErr w:type="spellStart"/>
+      <w:r>
+        <w:t>điểm</w:t>
+      </w:r>
+      <w:proofErr w:type="spellEnd"/>
+      <w:r>
+        <w:t xml:space="preserve"> </w:t>
+      </w:r>
+      <w:proofErr w:type="spellStart"/>
+      <w:r>
+        <w:t>môn</w:t>
+      </w:r>
+      <w:proofErr w:type="spellEnd"/>
+      <w:r>
+        <w:t xml:space="preserve"> Java </w:t>
+      </w:r>
+      <w:proofErr w:type="spellStart"/>
+      <w:r>
+        <w:t>của</w:t>
+      </w:r>
+      <w:proofErr w:type="spellEnd"/>
+      <w:r>
+        <w:t xml:space="preserve"> </w:t>
+      </w:r>
+      <w:proofErr w:type="spellStart"/>
+      <w:r>
+        <w:t>mình</w:t>
+      </w:r>
+      <w:proofErr w:type="spellEnd"/>
     </w:p>
     <w:p/>
     <w:sectPr>

</xml_diff>